<commit_message>
Analysis Report Studen#5 actualizado OK!
</commit_message>
<xml_diff>
--- a/reports/Student#5/Analysis Report - D02 - Student#5 - josrojrom1.docx
+++ b/reports/Student#5/Analysis Report - D02 - Student#5 - josrojrom1.docx
@@ -1369,12 +1369,13 @@
           <w:rFonts w:ascii="Calibri" w:cs="Calibri" w:eastAsia="Calibri" w:hAnsi="Calibri"/>
           <w:rtl w:val="0"/>
         </w:rPr>
-        <w:t xml:space="preserve">La dificultad que he encontrado a la hora de realizar este requisito ha sido a la hora del desarrollo del atributo </w:t>
-      </w:r>
-      <w:r>
-        <w:rPr>
-          <w:rFonts w:ascii="Calibri" w:cs="Calibri" w:eastAsia="Calibri" w:hAnsi="Calibri"/>
-          <w:b w:val="1"/>
+        <w:t xml:space="preserve">La dificultad que he encontrado a la hora de realizar este requisito ha sido a la hora del desarrollo del atributo derivado </w:t>
+      </w:r>
+      <w:r>
+        <w:rPr>
+          <w:rFonts w:ascii="Calibri" w:cs="Calibri" w:eastAsia="Calibri" w:hAnsi="Calibri"/>
+          <w:b w:val="1"/>
+          <w:i w:val="1"/>
           <w:rtl w:val="0"/>
         </w:rPr>
         <w:t xml:space="preserve">mark</w:t>
@@ -1407,7 +1408,7 @@
           <w:rFonts w:ascii="Calibri" w:cs="Calibri" w:eastAsia="Calibri" w:hAnsi="Calibri"/>
           <w:rtl w:val="0"/>
         </w:rPr>
-        <w:t xml:space="preserve">, al tratarse también de un atributo derivado. No se dieron explicaciones técnicas ni en clase de teoría ni en los </w:t>
+        <w:t xml:space="preserve">. No se dieron explicaciones técnicas ni en clase de teoría ni en los </w:t>
       </w:r>
       <w:r>
         <w:rPr>
@@ -1422,7 +1423,7 @@
           <w:rFonts w:ascii="Calibri" w:cs="Calibri" w:eastAsia="Calibri" w:hAnsi="Calibri"/>
           <w:rtl w:val="0"/>
         </w:rPr>
-        <w:t xml:space="preserve">, por lo que tuve que hablar con los compañeros de mi grupo para conseguir alguna información extra. Al buscar en el foro de la asignatura encontré que alguien justo estaba preguntando la misma duda que yo tenía por lo que al leer la solución aportada entendí cómo afrontar dicho problema de desarrollo. Simplemente éste cálculo de la moda se implementa en la capa de servicios y la teoría en relación a ello aún no se ha dado, pues pertenece a la L03.</w:t>
+        <w:t xml:space="preserve">, por lo que tuve que hablar con los compañeros de mi grupo para conseguir alguna información extra. Al buscar en el foro de la asignatura encontré que alguien justo estaba preguntando la misma duda que yo tenía por lo que al leer la solución aportada por el tutor entendí cómo afrontar dicho problema de desarrollo. Simplemente éste cálculo de la moda se implementa en la capa de servicios en el método bind/unbind y la teoría en relación a ello aún no se ha dado, pues pertenece al contenido L03.</w:t>
       </w:r>
     </w:p>
     <w:p>
@@ -1605,22 +1606,23 @@
           <w:rFonts w:ascii="Calibri" w:cs="Calibri" w:eastAsia="Calibri" w:hAnsi="Calibri"/>
           <w:rtl w:val="0"/>
         </w:rPr>
-        <w:t xml:space="preserve">La dificultad que he encontrado en este requisito es similar a la del anterior requisito, pues no se especifica de manera clara y concisa ni en la teoría ni en nuestras preguntas realizadas en el último </w:t>
-      </w:r>
-      <w:r>
-        <w:rPr>
-          <w:rFonts w:ascii="Calibri" w:cs="Calibri" w:eastAsia="Calibri" w:hAnsi="Calibri"/>
+        <w:t xml:space="preserve">La dificultad que he encontrado en este requisito es similar a la del anterior requisito, aunque esta vez se especifica en la teoría el cómo calcular la validación del atributo </w:t>
+      </w:r>
+      <w:r>
+        <w:rPr>
+          <w:rFonts w:ascii="Calibri" w:cs="Calibri" w:eastAsia="Calibri" w:hAnsi="Calibri"/>
+          <w:b w:val="1"/>
           <w:i w:val="1"/>
           <w:rtl w:val="0"/>
         </w:rPr>
-        <w:t xml:space="preserve">follow up</w:t>
-      </w:r>
-      <w:r>
-        <w:rPr>
-          <w:rFonts w:ascii="Calibri" w:cs="Calibri" w:eastAsia="Calibri" w:hAnsi="Calibri"/>
-          <w:rtl w:val="0"/>
-        </w:rPr>
-        <w:t xml:space="preserve"> el cómo calcular la validación del atributo </w:t>
+        <w:t xml:space="preserve">period</w:t>
+      </w:r>
+      <w:r>
+        <w:rPr>
+          <w:rFonts w:ascii="Calibri" w:cs="Calibri" w:eastAsia="Calibri" w:hAnsi="Calibri"/>
+          <w:rtl w:val="0"/>
+        </w:rPr>
+        <w:t xml:space="preserve">, donde su duración tiene que ser como mínimo de una hora, por lo que entiendo que su implementación dependerá de la futura teoría dada en L03 en la capa de servicio en el método que gestione las validaciones, por lo que dicha validación aún no podrá ser realizada. Aún así se ha dejado comentado un método en la clase </w:t>
       </w:r>
       <w:r>
         <w:rPr>
@@ -1629,14 +1631,14 @@
           <w:i w:val="1"/>
           <w:rtl w:val="0"/>
         </w:rPr>
-        <w:t xml:space="preserve">period</w:t>
-      </w:r>
-      <w:r>
-        <w:rPr>
-          <w:rFonts w:ascii="Calibri" w:cs="Calibri" w:eastAsia="Calibri" w:hAnsi="Calibri"/>
-          <w:rtl w:val="0"/>
-        </w:rPr>
-        <w:t xml:space="preserve">, donde su duración tiene que ser como mínimo de una hora por lo que entiendo que su implementación dependerá de la futura teoría dada en L03 en la capa de servicio en el método que gestione las validaciones, por lo que dicha validación aún no podrá ser realizada. El mismo enlace del requisito anterior podría responder este problema ya que se trata de un problema similar en la capa de servicio.</w:t>
+        <w:t xml:space="preserve">AuditRecord.java</w:t>
+      </w:r>
+      <w:r>
+        <w:rPr>
+          <w:rFonts w:ascii="Calibri" w:cs="Calibri" w:eastAsia="Calibri" w:hAnsi="Calibri"/>
+          <w:rtl w:val="0"/>
+        </w:rPr>
+        <w:t xml:space="preserve"> el cual sirve de base para resolver este problema futuro, donde en cualquier caso se puede copiar y pegar donde haga falta haciendo mínimas modificaciones para que se cumpla la validación.</w:t>
       </w:r>
     </w:p>
     <w:p>

</xml_diff>